<commit_message>
Eliminación coches + restauración
</commit_message>
<xml_diff>
--- a/memoria_proyecto.docx
+++ b/memoria_proyecto.docx
@@ -192,10 +192,10 @@
             <v:path o:extrusionok="f" gradientshapeok="t" o:connecttype="rect"/>
             <o:lock v:ext="edit" aspectratio="t"/>
           </v:shapetype>
-          <v:shape id="_x0000_i1025" type="#_x0000_t75" style="width:267.2pt;height:54pt" o:ole="">
+          <v:shape id="_x0000_i1025" type="#_x0000_t75" style="width:267pt;height:54pt" o:ole="">
             <v:imagedata r:id="rId5" o:title=""/>
           </v:shape>
-          <o:OLEObject Type="Embed" ProgID="Equation.DSMT4" ShapeID="_x0000_i1025" DrawAspect="Content" ObjectID="_1641281977" r:id="rId6"/>
+          <o:OLEObject Type="Embed" ProgID="Equation.DSMT4" ShapeID="_x0000_i1025" DrawAspect="Content" ObjectID="_1641291705" r:id="rId6"/>
         </w:object>
       </w:r>
     </w:p>
@@ -205,53 +205,86 @@
           <w:lang w:val="es-ES"/>
         </w:rPr>
       </w:pPr>
+      <w:r>
+        <w:rPr>
+          <w:lang w:val="es-ES"/>
+        </w:rPr>
+        <w:t xml:space="preserve">siendo D(x,y) de dos píxeles arbitrarios </w:t>
+      </w:r>
+    </w:p>
+    <w:p>
+      <w:pPr>
+        <w:rPr>
+          <w:lang w:val="es-ES"/>
+        </w:rPr>
+      </w:pPr>
+    </w:p>
+    <w:p>
+      <w:pPr>
+        <w:rPr>
+          <w:lang w:val="es-ES"/>
+        </w:rPr>
+      </w:pPr>
+      <w:r>
+        <w:rPr>
+          <w:lang w:val="es-ES"/>
+        </w:rPr>
+        <w:t>Para resolver este problema volvemos a aplicar programación dinámica.</w:t>
+      </w:r>
+    </w:p>
+    <w:p>
+      <w:pPr>
+        <w:rPr>
+          <w:lang w:val="es-ES"/>
+        </w:rPr>
+      </w:pPr>
+      <w:r>
+        <w:rPr>
+          <w:lang w:val="es-ES"/>
+        </w:rPr>
+        <w:t>En cada subproblema escogemos el mínimo entre:</w:t>
+      </w:r>
+    </w:p>
+    <w:p>
+      <w:pPr>
+        <w:rPr>
+          <w:lang w:val="es-ES"/>
+        </w:rPr>
+      </w:pPr>
+      <w:r>
+        <w:rPr>
+          <w:position w:val="-32"/>
+        </w:rPr>
+        <w:object w:dxaOrig="4920" w:dyaOrig="760" w14:anchorId="7F2D5576">
+          <v:shape id="_x0000_i1028" type="#_x0000_t75" style="width:246pt;height:38pt" o:ole="">
+            <v:imagedata r:id="rId7" o:title=""/>
+          </v:shape>
+          <o:OLEObject Type="Embed" ProgID="Equation.DSMT4" ShapeID="_x0000_i1028" DrawAspect="Content" ObjectID="_1641291706" r:id="rId8"/>
+        </w:object>
+      </w:r>
       <w:bookmarkStart w:id="0" w:name="_GoBack"/>
       <w:bookmarkEnd w:id="0"/>
-      <w:r>
-        <w:rPr>
-          <w:lang w:val="es-ES"/>
-        </w:rPr>
-        <w:t>siendo D(x,y) de dos píxeles arbitrarios = &lt;insertar otra fórmula&gt;</w:t>
-      </w:r>
-    </w:p>
-    <w:p>
-      <w:pPr>
-        <w:rPr>
-          <w:lang w:val="es-ES"/>
-        </w:rPr>
-      </w:pPr>
-      <w:r>
-        <w:rPr>
-          <w:lang w:val="es-ES"/>
-        </w:rPr>
-        <w:t>Para resolver este problema volvemos a aplicar programación dinámica.</w:t>
-      </w:r>
-    </w:p>
-    <w:p>
-      <w:pPr>
-        <w:rPr>
-          <w:lang w:val="es-ES"/>
-        </w:rPr>
-      </w:pPr>
-      <w:r>
-        <w:rPr>
-          <w:lang w:val="es-ES"/>
-        </w:rPr>
-        <w:t>En cada subproblema escogemos el mínimo entre:</w:t>
-      </w:r>
-    </w:p>
-    <w:p>
-      <w:pPr>
-        <w:rPr>
-          <w:lang w:val="es-ES"/>
-        </w:rPr>
-      </w:pPr>
-      <w:r>
-        <w:rPr>
-          <w:lang w:val="es-ES"/>
-        </w:rPr>
-        <w:t>&lt;insertar fórmula m(x,yx)&gt;</w:t>
-      </w:r>
+    </w:p>
+    <w:p>
+      <w:r>
+        <w:rPr>
+          <w:position w:val="-48"/>
+        </w:rPr>
+        <w:object w:dxaOrig="3000" w:dyaOrig="1080" w14:anchorId="5068186C">
+          <v:shape id="_x0000_i1026" type="#_x0000_t75" style="width:150pt;height:54pt" o:ole="">
+            <v:imagedata r:id="rId9" o:title=""/>
+          </v:shape>
+          <o:OLEObject Type="Embed" ProgID="Equation.DSMT4" ShapeID="_x0000_i1026" DrawAspect="Content" ObjectID="_1641291707" r:id="rId10"/>
+        </w:object>
+      </w:r>
+    </w:p>
+    <w:p/>
+    <w:p>
+      <w:pPr>
+        <w:rPr>
+          <w:lang w:val="es-ES"/>
+        </w:rPr>
+      </w:pPr>
     </w:p>
     <w:sectPr>
       <w:pgSz w:w="11906" w:h="16838"/>

</xml_diff>

<commit_message>
tester actualizado hasta content aware
</commit_message>
<xml_diff>
--- a/memoria_proyecto.docx
+++ b/memoria_proyecto.docx
@@ -195,7 +195,7 @@
           <v:shape id="_x0000_i1025" type="#_x0000_t75" style="width:267pt;height:54pt" o:ole="">
             <v:imagedata r:id="rId5" o:title=""/>
           </v:shape>
-          <o:OLEObject Type="Embed" ProgID="Equation.DSMT4" ShapeID="_x0000_i1025" DrawAspect="Content" ObjectID="_1641292414" r:id="rId6"/>
+          <o:OLEObject Type="Embed" ProgID="Equation.DSMT4" ShapeID="_x0000_i1025" DrawAspect="Content" ObjectID="_1641303900" r:id="rId6"/>
         </w:object>
       </w:r>
     </w:p>
@@ -256,10 +256,10 @@
           <w:position w:val="-32"/>
         </w:rPr>
         <w:object w:dxaOrig="4920" w:dyaOrig="760" w14:anchorId="7F2D5576">
-          <v:shape id="_x0000_i1028" type="#_x0000_t75" style="width:246pt;height:38pt" o:ole="">
+          <v:shape id="_x0000_i1026" type="#_x0000_t75" style="width:246pt;height:38.25pt" o:ole="">
             <v:imagedata r:id="rId7" o:title=""/>
           </v:shape>
-          <o:OLEObject Type="Embed" ProgID="Equation.DSMT4" ShapeID="_x0000_i1028" DrawAspect="Content" ObjectID="_1641292415" r:id="rId8"/>
+          <o:OLEObject Type="Embed" ProgID="Equation.DSMT4" ShapeID="_x0000_i1026" DrawAspect="Content" ObjectID="_1641303901" r:id="rId8"/>
         </w:object>
       </w:r>
     </w:p>
@@ -269,10 +269,10 @@
           <w:position w:val="-48"/>
         </w:rPr>
         <w:object w:dxaOrig="3000" w:dyaOrig="1080" w14:anchorId="5068186C">
-          <v:shape id="_x0000_i1026" type="#_x0000_t75" style="width:150pt;height:54pt" o:ole="">
+          <v:shape id="_x0000_i1027" type="#_x0000_t75" style="width:150pt;height:54pt" o:ole="">
             <v:imagedata r:id="rId9" o:title=""/>
           </v:shape>
-          <o:OLEObject Type="Embed" ProgID="Equation.DSMT4" ShapeID="_x0000_i1026" DrawAspect="Content" ObjectID="_1641292416" r:id="rId10"/>
+          <o:OLEObject Type="Embed" ProgID="Equation.DSMT4" ShapeID="_x0000_i1027" DrawAspect="Content" ObjectID="_1641303902" r:id="rId10"/>
         </w:object>
       </w:r>
     </w:p>
@@ -307,10 +307,119 @@
           <w:position w:val="-50"/>
         </w:rPr>
         <w:object w:dxaOrig="3960" w:dyaOrig="1120" w14:anchorId="0FB1A2D3">
-          <v:shape id="_x0000_i1029" type="#_x0000_t75" style="width:198pt;height:56pt" o:ole="">
+          <v:shape id="_x0000_i1028" type="#_x0000_t75" style="width:198pt;height:56.25pt" o:ole="">
             <v:imagedata r:id="rId11" o:title=""/>
           </v:shape>
-          <o:OLEObject Type="Embed" ProgID="Equation.DSMT4" ShapeID="_x0000_i1029" DrawAspect="Content" ObjectID="_1641292417" r:id="rId12"/>
+          <o:OLEObject Type="Embed" ProgID="Equation.DSMT4" ShapeID="_x0000_i1028" DrawAspect="Content" ObjectID="_1641303903" r:id="rId12"/>
+        </w:object>
+      </w:r>
+    </w:p>
+    <w:p>
+      <w:pPr>
+        <w:rPr>
+          <w:lang w:val="es-ES"/>
+        </w:rPr>
+      </w:pPr>
+    </w:p>
+    <w:p>
+      <w:pPr>
+        <w:rPr>
+          <w:lang w:val="es-ES"/>
+        </w:rPr>
+      </w:pPr>
+    </w:p>
+    <w:p>
+      <w:pPr>
+        <w:rPr>
+          <w:lang w:val="es-ES"/>
+        </w:rPr>
+      </w:pPr>
+    </w:p>
+    <w:p>
+      <w:pPr>
+        <w:rPr>
+          <w:lang w:val="es-ES"/>
+        </w:rPr>
+      </w:pPr>
+    </w:p>
+    <w:p>
+      <w:pPr>
+        <w:rPr>
+          <w:lang w:val="es-ES"/>
+        </w:rPr>
+      </w:pPr>
+    </w:p>
+    <w:p>
+      <w:pPr>
+        <w:rPr>
+          <w:lang w:val="es-ES"/>
+        </w:rPr>
+      </w:pPr>
+    </w:p>
+    <w:p>
+      <w:pPr>
+        <w:rPr>
+          <w:lang w:val="es-ES"/>
+        </w:rPr>
+      </w:pPr>
+    </w:p>
+    <w:p>
+      <w:pPr>
+        <w:rPr>
+          <w:lang w:val="es-ES"/>
+        </w:rPr>
+      </w:pPr>
+      <w:r>
+        <w:rPr>
+          <w:lang w:val="es-ES"/>
+        </w:rPr>
+        <w:t>Funciones para Laura</w:t>
+      </w:r>
+    </w:p>
+    <w:p>
+      <w:r>
+        <w:rPr>
+          <w:position w:val="-34"/>
+        </w:rPr>
+        <w:object w:dxaOrig="4099" w:dyaOrig="800" w14:anchorId="004E5A85">
+          <v:shape id="_x0000_i1029" type="#_x0000_t75" style="width:204.75pt;height:39.75pt" o:ole="">
+            <v:imagedata r:id="rId13" o:title=""/>
+          </v:shape>
+          <o:OLEObject Type="Embed" ProgID="Equation.DSMT4" ShapeID="_x0000_i1029" DrawAspect="Content" ObjectID="_1641303904" r:id="rId14"/>
+        </w:object>
+      </w:r>
+    </w:p>
+    <w:p/>
+    <w:p>
+      <w:pPr>
+        <w:rPr>
+          <w:lang w:val="es-ES"/>
+        </w:rPr>
+      </w:pPr>
+    </w:p>
+    <w:p>
+      <w:r>
+        <w:rPr>
+          <w:position w:val="-50"/>
+        </w:rPr>
+        <w:object w:dxaOrig="3780" w:dyaOrig="1120" w14:anchorId="7DFE9A0F">
+          <v:shape id="_x0000_i1031" type="#_x0000_t75" style="width:189pt;height:56.25pt" o:ole="">
+            <v:imagedata r:id="rId15" o:title=""/>
+          </v:shape>
+          <o:OLEObject Type="Embed" ProgID="Equation.DSMT4" ShapeID="_x0000_i1031" DrawAspect="Content" ObjectID="_1641303905" r:id="rId16"/>
+        </w:object>
+      </w:r>
+    </w:p>
+    <w:p>
+      <w:r>
+        <w:rPr>
+          <w:position w:val="-30"/>
+        </w:rPr>
+        <w:object w:dxaOrig="2040" w:dyaOrig="720" w14:anchorId="08B2AD22">
+          <v:shape id="_x0000_i1033" type="#_x0000_t75" style="width:102pt;height:36pt" o:ole="">
+            <v:imagedata r:id="rId17" o:title=""/>
+          </v:shape>
+          <o:OLEObject Type="Embed" ProgID="Equation.DSMT4" ShapeID="_x0000_i1033" DrawAspect="Content" ObjectID="_1641303906" r:id="rId18"/>
         </w:object>
       </w:r>
       <w:bookmarkStart w:id="0" w:name="_GoBack"/>

</xml_diff>

<commit_message>
Disminución en filas y columnas
</commit_message>
<xml_diff>
--- a/memoria_proyecto.docx
+++ b/memoria_proyecto.docx
@@ -44,33 +44,277 @@
         <w:rPr>
           <w:lang w:val="es-ES"/>
         </w:rPr>
-        <w:t xml:space="preserve"> el paper “Improved Seam Carving for Video Retargeting”, donde se introducen mejoras en el algoritmo propuesto en 2007.</w:t>
-      </w:r>
-    </w:p>
-    <w:p>
-      <w:pPr>
-        <w:rPr>
-          <w:lang w:val="es-ES"/>
-        </w:rPr>
-      </w:pPr>
-      <w:r>
-        <w:rPr>
-          <w:lang w:val="es-ES"/>
-        </w:rPr>
-        <w:t>La mejora en cuanto al algoritmo original se centra en la función de energía: las seams que se eliminan son las que tienen menor energía, ignorando la energía que se introduce precisamente al eliminar una seam, aplicando el operador. Esta energía se debe a que píxeles que antes no eran adyacentes, ahora lo son al eliminar la seam que los separaba.</w:t>
-      </w:r>
-    </w:p>
-    <w:p>
-      <w:pPr>
-        <w:rPr>
-          <w:lang w:val="es-ES"/>
-        </w:rPr>
-      </w:pPr>
-      <w:r>
-        <w:rPr>
-          <w:lang w:val="es-ES"/>
-        </w:rPr>
-        <w:t>Forward energy predice qué píxeles serán adyacentes y se basa en ello para elegir la mejor seam a eliminar.</w:t>
+        <w:t xml:space="preserve"> el </w:t>
+      </w:r>
+      <w:proofErr w:type="spellStart"/>
+      <w:proofErr w:type="gramStart"/>
+      <w:r>
+        <w:rPr>
+          <w:lang w:val="es-ES"/>
+        </w:rPr>
+        <w:t>paper</w:t>
+      </w:r>
+      <w:proofErr w:type="spellEnd"/>
+      <w:proofErr w:type="gramEnd"/>
+      <w:r>
+        <w:rPr>
+          <w:lang w:val="es-ES"/>
+        </w:rPr>
+        <w:t xml:space="preserve"> “</w:t>
+      </w:r>
+      <w:proofErr w:type="spellStart"/>
+      <w:r>
+        <w:rPr>
+          <w:lang w:val="es-ES"/>
+        </w:rPr>
+        <w:t>Improved</w:t>
+      </w:r>
+      <w:proofErr w:type="spellEnd"/>
+      <w:r>
+        <w:rPr>
+          <w:lang w:val="es-ES"/>
+        </w:rPr>
+        <w:t xml:space="preserve"> </w:t>
+      </w:r>
+      <w:proofErr w:type="spellStart"/>
+      <w:r>
+        <w:rPr>
+          <w:lang w:val="es-ES"/>
+        </w:rPr>
+        <w:t>Seam</w:t>
+      </w:r>
+      <w:proofErr w:type="spellEnd"/>
+      <w:r>
+        <w:rPr>
+          <w:lang w:val="es-ES"/>
+        </w:rPr>
+        <w:t xml:space="preserve"> </w:t>
+      </w:r>
+      <w:proofErr w:type="spellStart"/>
+      <w:r>
+        <w:rPr>
+          <w:lang w:val="es-ES"/>
+        </w:rPr>
+        <w:t>Carving</w:t>
+      </w:r>
+      <w:proofErr w:type="spellEnd"/>
+      <w:r>
+        <w:rPr>
+          <w:lang w:val="es-ES"/>
+        </w:rPr>
+        <w:t xml:space="preserve"> </w:t>
+      </w:r>
+      <w:proofErr w:type="spellStart"/>
+      <w:r>
+        <w:rPr>
+          <w:lang w:val="es-ES"/>
+        </w:rPr>
+        <w:t>for</w:t>
+      </w:r>
+      <w:proofErr w:type="spellEnd"/>
+      <w:r>
+        <w:rPr>
+          <w:lang w:val="es-ES"/>
+        </w:rPr>
+        <w:t xml:space="preserve"> Video </w:t>
+      </w:r>
+      <w:proofErr w:type="spellStart"/>
+      <w:r>
+        <w:rPr>
+          <w:lang w:val="es-ES"/>
+        </w:rPr>
+        <w:t>Retargeting</w:t>
+      </w:r>
+      <w:proofErr w:type="spellEnd"/>
+      <w:r>
+        <w:rPr>
+          <w:lang w:val="es-ES"/>
+        </w:rPr>
+        <w:t xml:space="preserve">”, donde </w:t>
+      </w:r>
+      <w:r>
+        <w:rPr>
+          <w:lang w:val="es-ES"/>
+        </w:rPr>
+        <w:t xml:space="preserve">el objetivo era aplicar sean </w:t>
+      </w:r>
+      <w:proofErr w:type="spellStart"/>
+      <w:r>
+        <w:rPr>
+          <w:lang w:val="es-ES"/>
+        </w:rPr>
+        <w:t>carving</w:t>
+      </w:r>
+      <w:proofErr w:type="spellEnd"/>
+      <w:r>
+        <w:rPr>
+          <w:lang w:val="es-ES"/>
+        </w:rPr>
+        <w:t xml:space="preserve"> a vídeos, pero aparte introdujeron una mejora que se puede aplicar en imágenes estáticas: forward </w:t>
+      </w:r>
+      <w:proofErr w:type="spellStart"/>
+      <w:r>
+        <w:rPr>
+          <w:lang w:val="es-ES"/>
+        </w:rPr>
+        <w:t>energy</w:t>
+      </w:r>
+      <w:proofErr w:type="spellEnd"/>
+      <w:r>
+        <w:rPr>
+          <w:lang w:val="es-ES"/>
+        </w:rPr>
+        <w:t xml:space="preserve">, </w:t>
+      </w:r>
+      <w:r>
+        <w:rPr>
+          <w:lang w:val="es-ES"/>
+        </w:rPr>
+        <w:t>que</w:t>
+      </w:r>
+      <w:r>
+        <w:rPr>
+          <w:lang w:val="es-ES"/>
+        </w:rPr>
+        <w:t xml:space="preserve"> resulta </w:t>
+      </w:r>
+      <w:r>
+        <w:rPr>
+          <w:lang w:val="es-ES"/>
+        </w:rPr>
+        <w:t>en</w:t>
+      </w:r>
+      <w:r>
+        <w:rPr>
+          <w:lang w:val="es-ES"/>
+        </w:rPr>
+        <w:t xml:space="preserve"> una mejora muy significativa</w:t>
+      </w:r>
+      <w:r>
+        <w:rPr>
+          <w:lang w:val="es-ES"/>
+        </w:rPr>
+        <w:t>,</w:t>
+      </w:r>
+      <w:r>
+        <w:rPr>
+          <w:lang w:val="es-ES"/>
+        </w:rPr>
+        <w:t xml:space="preserve"> como veremos a continuación</w:t>
+      </w:r>
+      <w:r>
+        <w:rPr>
+          <w:lang w:val="es-ES"/>
+        </w:rPr>
+        <w:t>.</w:t>
+      </w:r>
+    </w:p>
+    <w:p>
+      <w:pPr>
+        <w:rPr>
+          <w:lang w:val="es-ES"/>
+        </w:rPr>
+      </w:pPr>
+      <w:r>
+        <w:rPr>
+          <w:lang w:val="es-ES"/>
+        </w:rPr>
+        <w:t xml:space="preserve">Como su nombre indica, mejora la función de energía. Hasta ahora </w:t>
+      </w:r>
+      <w:r>
+        <w:rPr>
+          <w:lang w:val="es-ES"/>
+        </w:rPr>
+        <w:t xml:space="preserve">el criterio para eliminar las </w:t>
+      </w:r>
+      <w:proofErr w:type="spellStart"/>
+      <w:r>
+        <w:rPr>
+          <w:lang w:val="es-ES"/>
+        </w:rPr>
+        <w:t>seams</w:t>
+      </w:r>
+      <w:proofErr w:type="spellEnd"/>
+      <w:r>
+        <w:rPr>
+          <w:lang w:val="es-ES"/>
+        </w:rPr>
+        <w:t xml:space="preserve"> se basaba en escoger la de menor energía, pero no teníamos en cuenta la </w:t>
+      </w:r>
+      <w:r>
+        <w:rPr>
+          <w:b/>
+          <w:bCs/>
+          <w:lang w:val="es-ES"/>
+        </w:rPr>
+        <w:t>energía global</w:t>
+      </w:r>
+      <w:r>
+        <w:rPr>
+          <w:lang w:val="es-ES"/>
+        </w:rPr>
+        <w:t xml:space="preserve"> que se añade a la imagen al eliminar una </w:t>
+      </w:r>
+      <w:proofErr w:type="spellStart"/>
+      <w:r>
+        <w:rPr>
+          <w:lang w:val="es-ES"/>
+        </w:rPr>
+        <w:t>seam</w:t>
+      </w:r>
+      <w:proofErr w:type="spellEnd"/>
+      <w:r>
+        <w:rPr>
+          <w:lang w:val="es-ES"/>
+        </w:rPr>
+        <w:t>. Esto último se produce porque píxeles vecinos que antes no lo eran, ahora lo son, por lo que la energía global de la imagen aumenta.</w:t>
+      </w:r>
+    </w:p>
+    <w:p>
+      <w:pPr>
+        <w:rPr>
+          <w:lang w:val="es-ES"/>
+        </w:rPr>
+      </w:pPr>
+      <w:r>
+        <w:rPr>
+          <w:lang w:val="es-ES"/>
+        </w:rPr>
+        <w:t xml:space="preserve">Forward </w:t>
+      </w:r>
+      <w:proofErr w:type="spellStart"/>
+      <w:r>
+        <w:rPr>
+          <w:lang w:val="es-ES"/>
+        </w:rPr>
+        <w:t>energy</w:t>
+      </w:r>
+      <w:proofErr w:type="spellEnd"/>
+      <w:r>
+        <w:rPr>
+          <w:lang w:val="es-ES"/>
+        </w:rPr>
+        <w:t xml:space="preserve"> predice qué píxeles serán adyacentes y se basa en ello para elegir la mejor </w:t>
+      </w:r>
+      <w:proofErr w:type="spellStart"/>
+      <w:r>
+        <w:rPr>
+          <w:lang w:val="es-ES"/>
+        </w:rPr>
+        <w:t>seam</w:t>
+      </w:r>
+      <w:proofErr w:type="spellEnd"/>
+      <w:r>
+        <w:rPr>
+          <w:lang w:val="es-ES"/>
+        </w:rPr>
+        <w:t xml:space="preserve"> a eliminar</w:t>
+      </w:r>
+      <w:r>
+        <w:rPr>
+          <w:lang w:val="es-ES"/>
+        </w:rPr>
+        <w:t>:</w:t>
       </w:r>
     </w:p>
     <w:p>
@@ -87,9 +331,9 @@
           <w:bdr w:val="none" w:sz="0" w:space="0" w:color="auto" w:frame="1"/>
         </w:rPr>
         <w:drawing>
-          <wp:inline distT="0" distB="0" distL="0" distR="0" wp14:anchorId="62E9E05F" wp14:editId="7CD1E447">
-            <wp:extent cx="5400040" cy="3044825"/>
-            <wp:effectExtent l="0" t="0" r="0" b="3175"/>
+          <wp:inline distT="0" distB="0" distL="0" distR="0" wp14:anchorId="62E9E05F" wp14:editId="75115435">
+            <wp:extent cx="3632200" cy="2279650"/>
+            <wp:effectExtent l="0" t="0" r="6350" b="6350"/>
             <wp:docPr id="2" name="Imagen 2"/>
             <wp:cNvGraphicFramePr>
               <a:graphicFrameLocks xmlns:a="http://schemas.openxmlformats.org/drawingml/2006/main" noChangeAspect="1"/>
@@ -103,23 +347,21 @@
                       <a:picLocks noChangeAspect="1" noChangeArrowheads="1"/>
                     </pic:cNvPicPr>
                   </pic:nvPicPr>
-                  <pic:blipFill>
-                    <a:blip r:embed="rId4" cstate="print">
+                  <pic:blipFill rotWithShape="1">
+                    <a:blip r:embed="rId5" cstate="print">
                       <a:extLst>
                         <a:ext uri="{28A0092B-C50C-407E-A947-70E740481C1C}">
                           <a14:useLocalDpi xmlns:a14="http://schemas.microsoft.com/office/drawing/2010/main" val="0"/>
                         </a:ext>
                       </a:extLst>
                     </a:blip>
-                    <a:srcRect/>
-                    <a:stretch>
-                      <a:fillRect/>
-                    </a:stretch>
+                    <a:srcRect l="9760" t="14599" r="22977" b="10532"/>
+                    <a:stretch/>
                   </pic:blipFill>
                   <pic:spPr bwMode="auto">
                     <a:xfrm>
                       <a:off x="0" y="0"/>
-                      <a:ext cx="5400040" cy="3044825"/>
+                      <a:ext cx="3632200" cy="2279650"/>
                     </a:xfrm>
                     <a:prstGeom prst="rect">
                       <a:avLst/>
@@ -128,6 +370,11 @@
                     <a:ln>
                       <a:noFill/>
                     </a:ln>
+                    <a:extLst>
+                      <a:ext uri="{53640926-AAD7-44D8-BBD7-CCE9431645EC}">
+                        <a14:shadowObscured xmlns:a14="http://schemas.microsoft.com/office/drawing/2010/main"/>
+                      </a:ext>
+                    </a:extLst>
                   </pic:spPr>
                 </pic:pic>
               </a:graphicData>
@@ -146,33 +393,46 @@
         <w:rPr>
           <w:lang w:val="es-ES"/>
         </w:rPr>
-        <w:t>La energía asociada a un píxel tendrá tres costes distintos, atendiendo a los tres casos que pueden darse al eliminar un píxel, como se muestra en la imagen.</w:t>
-      </w:r>
-    </w:p>
-    <w:p>
-      <w:pPr>
-        <w:rPr>
-          <w:lang w:val="es-ES"/>
-        </w:rPr>
-      </w:pPr>
-      <w:r>
-        <w:rPr>
-          <w:lang w:val="es-ES"/>
-        </w:rPr>
-        <w:t>Los costes serán:</w:t>
-      </w:r>
-    </w:p>
-    <w:p>
-      <w:pPr>
-        <w:rPr>
-          <w:lang w:val="es-ES"/>
-        </w:rPr>
-      </w:pPr>
-      <w:r>
-        <w:rPr>
-          <w:position w:val="-48"/>
-        </w:rPr>
-        <w:object w:dxaOrig="5340" w:dyaOrig="1080" w14:anchorId="40086ECE">
+        <w:t>Definimos la diferencia de color entre dos píxeles arbitrarios p</w:t>
+      </w:r>
+      <w:r>
+        <w:rPr>
+          <w:vertAlign w:val="subscript"/>
+          <w:lang w:val="es-ES"/>
+        </w:rPr>
+        <w:t>0</w:t>
+      </w:r>
+      <w:r>
+        <w:rPr>
+          <w:lang w:val="es-ES"/>
+        </w:rPr>
+        <w:t xml:space="preserve"> y p</w:t>
+      </w:r>
+      <w:r>
+        <w:rPr>
+          <w:vertAlign w:val="subscript"/>
+          <w:lang w:val="es-ES"/>
+        </w:rPr>
+        <w:t>1</w:t>
+      </w:r>
+      <w:r>
+        <w:rPr>
+          <w:lang w:val="es-ES"/>
+        </w:rPr>
+        <w:t>:</w:t>
+      </w:r>
+    </w:p>
+    <w:p>
+      <w:pPr>
+        <w:rPr>
+          <w:lang w:val="es-ES"/>
+        </w:rPr>
+      </w:pPr>
+      <w:r>
+        <w:rPr>
+          <w:position w:val="-32"/>
+        </w:rPr>
+        <w:object w:dxaOrig="4920" w:dyaOrig="760" w14:anchorId="0DEBCB9C">
           <v:shapetype id="_x0000_t75" coordsize="21600,21600" o:spt="75" o:preferrelative="t" path="m@4@5l@4@11@9@11@9@5xe" filled="f" stroked="f">
             <v:stroke joinstyle="miter"/>
             <v:formulas>
@@ -192,10 +452,62 @@
             <v:path o:extrusionok="f" gradientshapeok="t" o:connecttype="rect"/>
             <o:lock v:ext="edit" aspectratio="t"/>
           </v:shapetype>
+          <v:shape id="_x0000_i1035" type="#_x0000_t75" style="width:246pt;height:38pt" o:ole="">
+            <v:imagedata r:id="rId6" o:title=""/>
+          </v:shape>
+          <o:OLEObject Type="Embed" ProgID="Equation.DSMT4" ShapeID="_x0000_i1035" DrawAspect="Content" ObjectID="_1641307913" r:id="rId7"/>
+        </w:object>
+      </w:r>
+    </w:p>
+    <w:p>
+      <w:pPr>
+        <w:rPr>
+          <w:lang w:val="es-ES"/>
+        </w:rPr>
+      </w:pPr>
+      <w:r>
+        <w:rPr>
+          <w:lang w:val="es-ES"/>
+        </w:rPr>
+        <w:t xml:space="preserve">La energía asociada a un píxel tendrá tres costes distintos, atendiendo a los tres casos que pueden darse al eliminar un píxel, </w:t>
+      </w:r>
+      <w:bookmarkStart w:id="0" w:name="_GoBack"/>
+      <w:bookmarkEnd w:id="0"/>
+      <w:r>
+        <w:rPr>
+          <w:lang w:val="es-ES"/>
+        </w:rPr>
+        <w:t>como se muestra en la imagen.</w:t>
+      </w:r>
+    </w:p>
+    <w:p>
+      <w:pPr>
+        <w:rPr>
+          <w:lang w:val="es-ES"/>
+        </w:rPr>
+      </w:pPr>
+      <w:r>
+        <w:rPr>
+          <w:lang w:val="es-ES"/>
+        </w:rPr>
+        <w:t>Los costes serán:</w:t>
+      </w:r>
+    </w:p>
+    <w:p>
+      <w:pPr>
+        <w:rPr>
+          <w:lang w:val="es-ES"/>
+        </w:rPr>
+      </w:pPr>
+      <w:r>
+        <w:rPr>
+          <w:position w:val="-48"/>
+        </w:rPr>
+        <w:object w:dxaOrig="5340" w:dyaOrig="1080" w14:anchorId="40086ECE">
           <v:shape id="_x0000_i1025" type="#_x0000_t75" style="width:267pt;height:54pt" o:ole="">
-            <v:imagedata r:id="rId5" o:title=""/>
+            <v:imagedata r:id="rId8" o:title=""/>
           </v:shape>
-          <o:OLEObject Type="Embed" ProgID="Equation.DSMT4" ShapeID="_x0000_i1025" DrawAspect="Content" ObjectID="_1641303900" r:id="rId6"/>
+          <o:OLEObject Type="Embed" ProgID="Equation.DSMT4" ShapeID="_x0000_i1025" DrawAspect="Content" ObjectID="_1641307914" r:id="rId9"/>
         </w:object>
       </w:r>
     </w:p>
@@ -209,7 +521,23 @@
         <w:rPr>
           <w:lang w:val="es-ES"/>
         </w:rPr>
-        <w:t xml:space="preserve">siendo D(x,y) de dos píxeles arbitrarios </w:t>
+        <w:t>siendo D(</w:t>
+      </w:r>
+      <w:proofErr w:type="spellStart"/>
+      <w:proofErr w:type="gramStart"/>
+      <w:r>
+        <w:rPr>
+          <w:lang w:val="es-ES"/>
+        </w:rPr>
+        <w:t>x,y</w:t>
+      </w:r>
+      <w:proofErr w:type="spellEnd"/>
+      <w:proofErr w:type="gramEnd"/>
+      <w:r>
+        <w:rPr>
+          <w:lang w:val="es-ES"/>
+        </w:rPr>
+        <w:t xml:space="preserve">) de dos píxeles arbitrarios </w:t>
       </w:r>
     </w:p>
     <w:p>
@@ -251,17 +579,6 @@
           <w:lang w:val="es-ES"/>
         </w:rPr>
       </w:pPr>
-      <w:r>
-        <w:rPr>
-          <w:position w:val="-32"/>
-        </w:rPr>
-        <w:object w:dxaOrig="4920" w:dyaOrig="760" w14:anchorId="7F2D5576">
-          <v:shape id="_x0000_i1026" type="#_x0000_t75" style="width:246pt;height:38.25pt" o:ole="">
-            <v:imagedata r:id="rId7" o:title=""/>
-          </v:shape>
-          <o:OLEObject Type="Embed" ProgID="Equation.DSMT4" ShapeID="_x0000_i1026" DrawAspect="Content" ObjectID="_1641303901" r:id="rId8"/>
-        </w:object>
-      </w:r>
     </w:p>
     <w:p>
       <w:r>
@@ -270,9 +587,9 @@
         </w:rPr>
         <w:object w:dxaOrig="3000" w:dyaOrig="1080" w14:anchorId="5068186C">
           <v:shape id="_x0000_i1027" type="#_x0000_t75" style="width:150pt;height:54pt" o:ole="">
-            <v:imagedata r:id="rId9" o:title=""/>
+            <v:imagedata r:id="rId10" o:title=""/>
           </v:shape>
-          <o:OLEObject Type="Embed" ProgID="Equation.DSMT4" ShapeID="_x0000_i1027" DrawAspect="Content" ObjectID="_1641303902" r:id="rId10"/>
+          <o:OLEObject Type="Embed" ProgID="Equation.DSMT4" ShapeID="_x0000_i1027" DrawAspect="Content" ObjectID="_1641307915" r:id="rId11"/>
         </w:object>
       </w:r>
     </w:p>
@@ -307,10 +624,10 @@
           <w:position w:val="-50"/>
         </w:rPr>
         <w:object w:dxaOrig="3960" w:dyaOrig="1120" w14:anchorId="0FB1A2D3">
-          <v:shape id="_x0000_i1028" type="#_x0000_t75" style="width:198pt;height:56.25pt" o:ole="">
-            <v:imagedata r:id="rId11" o:title=""/>
+          <v:shape id="_x0000_i1028" type="#_x0000_t75" style="width:198pt;height:56pt" o:ole="">
+            <v:imagedata r:id="rId12" o:title=""/>
           </v:shape>
-          <o:OLEObject Type="Embed" ProgID="Equation.DSMT4" ShapeID="_x0000_i1028" DrawAspect="Content" ObjectID="_1641303903" r:id="rId12"/>
+          <o:OLEObject Type="Embed" ProgID="Equation.DSMT4" ShapeID="_x0000_i1028" DrawAspect="Content" ObjectID="_1641307916" r:id="rId13"/>
         </w:object>
       </w:r>
     </w:p>
@@ -382,10 +699,10 @@
           <w:position w:val="-34"/>
         </w:rPr>
         <w:object w:dxaOrig="4099" w:dyaOrig="800" w14:anchorId="004E5A85">
-          <v:shape id="_x0000_i1029" type="#_x0000_t75" style="width:204.75pt;height:39.75pt" o:ole="">
-            <v:imagedata r:id="rId13" o:title=""/>
+          <v:shape id="_x0000_i1029" type="#_x0000_t75" style="width:205pt;height:40pt" o:ole="">
+            <v:imagedata r:id="rId14" o:title=""/>
           </v:shape>
-          <o:OLEObject Type="Embed" ProgID="Equation.DSMT4" ShapeID="_x0000_i1029" DrawAspect="Content" ObjectID="_1641303904" r:id="rId14"/>
+          <o:OLEObject Type="Embed" ProgID="Equation.DSMT4" ShapeID="_x0000_i1029" DrawAspect="Content" ObjectID="_1641307917" r:id="rId15"/>
         </w:object>
       </w:r>
     </w:p>
@@ -403,10 +720,10 @@
           <w:position w:val="-50"/>
         </w:rPr>
         <w:object w:dxaOrig="3780" w:dyaOrig="1120" w14:anchorId="7DFE9A0F">
-          <v:shape id="_x0000_i1031" type="#_x0000_t75" style="width:189pt;height:56.25pt" o:ole="">
-            <v:imagedata r:id="rId15" o:title=""/>
+          <v:shape id="_x0000_i1031" type="#_x0000_t75" style="width:189pt;height:56pt" o:ole="">
+            <v:imagedata r:id="rId16" o:title=""/>
           </v:shape>
-          <o:OLEObject Type="Embed" ProgID="Equation.DSMT4" ShapeID="_x0000_i1031" DrawAspect="Content" ObjectID="_1641303905" r:id="rId16"/>
+          <o:OLEObject Type="Embed" ProgID="Equation.DSMT4" ShapeID="_x0000_i1031" DrawAspect="Content" ObjectID="_1641307918" r:id="rId17"/>
         </w:object>
       </w:r>
     </w:p>
@@ -417,13 +734,11 @@
         </w:rPr>
         <w:object w:dxaOrig="2040" w:dyaOrig="720" w14:anchorId="08B2AD22">
           <v:shape id="_x0000_i1033" type="#_x0000_t75" style="width:102pt;height:36pt" o:ole="">
-            <v:imagedata r:id="rId17" o:title=""/>
+            <v:imagedata r:id="rId18" o:title=""/>
           </v:shape>
-          <o:OLEObject Type="Embed" ProgID="Equation.DSMT4" ShapeID="_x0000_i1033" DrawAspect="Content" ObjectID="_1641303906" r:id="rId18"/>
+          <o:OLEObject Type="Embed" ProgID="Equation.DSMT4" ShapeID="_x0000_i1033" DrawAspect="Content" ObjectID="_1641307919" r:id="rId19"/>
         </w:object>
       </w:r>
-      <w:bookmarkStart w:id="0" w:name="_GoBack"/>
-      <w:bookmarkEnd w:id="0"/>
     </w:p>
     <w:p>
       <w:pPr>
@@ -1167,4 +1482,16 @@
     </a:ext>
   </a:extLst>
 </a:theme>
+</file>
+
+<file path=customXml/item1.xml><?xml version="1.0" encoding="utf-8"?>
+<b:Sources xmlns:b="http://schemas.openxmlformats.org/officeDocument/2006/bibliography" xmlns="http://schemas.openxmlformats.org/officeDocument/2006/bibliography" SelectedStyle="\APASixthEditionOfficeOnline.xsl" StyleName="APA" Version="6"/>
+</file>
+
+<file path=customXml/itemProps1.xml><?xml version="1.0" encoding="utf-8"?>
+<ds:datastoreItem xmlns:ds="http://schemas.openxmlformats.org/officeDocument/2006/customXml" ds:itemID="{2BFA3D4C-023A-46C8-A5F9-9347CF5B09A6}">
+  <ds:schemaRefs>
+    <ds:schemaRef ds:uri="http://schemas.openxmlformats.org/officeDocument/2006/bibliography"/>
+  </ds:schemaRefs>
+</ds:datastoreItem>
 </file>
</xml_diff>

<commit_message>
Roca Aumento en filas y disminución en columnas
</commit_message>
<xml_diff>
--- a/memoria_proyecto.docx
+++ b/memoria_proyecto.docx
@@ -44,127 +44,39 @@
         <w:rPr>
           <w:lang w:val="es-ES"/>
         </w:rPr>
-        <w:t xml:space="preserve"> el </w:t>
-      </w:r>
-      <w:proofErr w:type="spellStart"/>
-      <w:proofErr w:type="gramStart"/>
-      <w:r>
-        <w:rPr>
-          <w:lang w:val="es-ES"/>
-        </w:rPr>
-        <w:t>paper</w:t>
-      </w:r>
-      <w:proofErr w:type="spellEnd"/>
-      <w:proofErr w:type="gramEnd"/>
-      <w:r>
-        <w:rPr>
-          <w:lang w:val="es-ES"/>
-        </w:rPr>
-        <w:t xml:space="preserve"> “</w:t>
-      </w:r>
-      <w:proofErr w:type="spellStart"/>
-      <w:r>
-        <w:rPr>
-          <w:lang w:val="es-ES"/>
-        </w:rPr>
-        <w:t>Improved</w:t>
-      </w:r>
-      <w:proofErr w:type="spellEnd"/>
-      <w:r>
-        <w:rPr>
-          <w:lang w:val="es-ES"/>
-        </w:rPr>
-        <w:t xml:space="preserve"> </w:t>
-      </w:r>
-      <w:proofErr w:type="spellStart"/>
-      <w:r>
-        <w:rPr>
-          <w:lang w:val="es-ES"/>
-        </w:rPr>
-        <w:t>Seam</w:t>
-      </w:r>
-      <w:proofErr w:type="spellEnd"/>
-      <w:r>
-        <w:rPr>
-          <w:lang w:val="es-ES"/>
-        </w:rPr>
-        <w:t xml:space="preserve"> </w:t>
-      </w:r>
-      <w:proofErr w:type="spellStart"/>
-      <w:r>
-        <w:rPr>
-          <w:lang w:val="es-ES"/>
-        </w:rPr>
-        <w:t>Carving</w:t>
-      </w:r>
-      <w:proofErr w:type="spellEnd"/>
-      <w:r>
-        <w:rPr>
-          <w:lang w:val="es-ES"/>
-        </w:rPr>
-        <w:t xml:space="preserve"> </w:t>
-      </w:r>
-      <w:proofErr w:type="spellStart"/>
-      <w:r>
-        <w:rPr>
-          <w:lang w:val="es-ES"/>
-        </w:rPr>
-        <w:t>for</w:t>
-      </w:r>
-      <w:proofErr w:type="spellEnd"/>
-      <w:r>
-        <w:rPr>
-          <w:lang w:val="es-ES"/>
-        </w:rPr>
-        <w:t xml:space="preserve"> Video </w:t>
-      </w:r>
-      <w:proofErr w:type="spellStart"/>
-      <w:r>
-        <w:rPr>
-          <w:lang w:val="es-ES"/>
-        </w:rPr>
-        <w:t>Retargeting</w:t>
-      </w:r>
-      <w:proofErr w:type="spellEnd"/>
-      <w:r>
-        <w:rPr>
-          <w:lang w:val="es-ES"/>
-        </w:rPr>
-        <w:t xml:space="preserve">”, donde </w:t>
-      </w:r>
-      <w:r>
-        <w:rPr>
-          <w:lang w:val="es-ES"/>
-        </w:rPr>
-        <w:t xml:space="preserve">el objetivo era aplicar sean </w:t>
-      </w:r>
-      <w:proofErr w:type="spellStart"/>
-      <w:r>
-        <w:rPr>
-          <w:lang w:val="es-ES"/>
-        </w:rPr>
-        <w:t>carving</w:t>
-      </w:r>
-      <w:proofErr w:type="spellEnd"/>
-      <w:r>
-        <w:rPr>
-          <w:lang w:val="es-ES"/>
-        </w:rPr>
-        <w:t xml:space="preserve"> a vídeos, pero aparte introdujeron una mejora que se puede aplicar en imágenes estáticas: forward </w:t>
-      </w:r>
-      <w:proofErr w:type="spellStart"/>
-      <w:r>
-        <w:rPr>
-          <w:lang w:val="es-ES"/>
-        </w:rPr>
-        <w:t>energy</w:t>
-      </w:r>
-      <w:proofErr w:type="spellEnd"/>
-      <w:r>
-        <w:rPr>
-          <w:lang w:val="es-ES"/>
-        </w:rPr>
-        <w:t xml:space="preserve">, </w:t>
+        <w:t xml:space="preserve"> el paper “Improved Seam Carving for Video Retargeting”, donde </w:t>
+      </w:r>
+      <w:r>
+        <w:rPr>
+          <w:lang w:val="es-ES"/>
+        </w:rPr>
+        <w:t>el objetivo era aplicar sean carving a vídeos, pero aparte introdujeron una mejora</w:t>
+      </w:r>
+      <w:r>
+        <w:rPr>
+          <w:lang w:val="es-ES"/>
+        </w:rPr>
+        <w:t xml:space="preserve"> respecto al algoritmo original</w:t>
+      </w:r>
+      <w:r>
+        <w:rPr>
+          <w:lang w:val="es-ES"/>
+        </w:rPr>
+        <w:t xml:space="preserve"> que puede aplicar</w:t>
+      </w:r>
+      <w:r>
+        <w:rPr>
+          <w:lang w:val="es-ES"/>
+        </w:rPr>
+        <w:t>se</w:t>
+      </w:r>
+      <w:bookmarkStart w:id="0" w:name="_GoBack"/>
+      <w:bookmarkEnd w:id="0"/>
+      <w:r>
+        <w:rPr>
+          <w:lang w:val="es-ES"/>
+        </w:rPr>
+        <w:t xml:space="preserve"> en imágenes estáticas: forward energy, </w:t>
       </w:r>
       <w:r>
         <w:rPr>
@@ -225,21 +137,7 @@
         <w:rPr>
           <w:lang w:val="es-ES"/>
         </w:rPr>
-        <w:t xml:space="preserve">el criterio para eliminar las </w:t>
-      </w:r>
-      <w:proofErr w:type="spellStart"/>
-      <w:r>
-        <w:rPr>
-          <w:lang w:val="es-ES"/>
-        </w:rPr>
-        <w:t>seams</w:t>
-      </w:r>
-      <w:proofErr w:type="spellEnd"/>
-      <w:r>
-        <w:rPr>
-          <w:lang w:val="es-ES"/>
-        </w:rPr>
-        <w:t xml:space="preserve"> se basaba en escoger la de menor energía, pero no teníamos en cuenta la </w:t>
+        <w:t xml:space="preserve">el criterio para eliminar las seams se basaba en escoger la de menor energía, pero no teníamos en cuenta la </w:t>
       </w:r>
       <w:r>
         <w:rPr>
@@ -253,62 +151,32 @@
         <w:rPr>
           <w:lang w:val="es-ES"/>
         </w:rPr>
-        <w:t xml:space="preserve"> que se añade a la imagen al eliminar una </w:t>
-      </w:r>
-      <w:proofErr w:type="spellStart"/>
-      <w:r>
-        <w:rPr>
-          <w:lang w:val="es-ES"/>
-        </w:rPr>
-        <w:t>seam</w:t>
-      </w:r>
-      <w:proofErr w:type="spellEnd"/>
-      <w:r>
-        <w:rPr>
-          <w:lang w:val="es-ES"/>
-        </w:rPr>
-        <w:t>. Esto último se produce porque píxeles vecinos que antes no lo eran, ahora lo son, por lo que la energía global de la imagen aumenta.</w:t>
-      </w:r>
-    </w:p>
-    <w:p>
-      <w:pPr>
-        <w:rPr>
-          <w:lang w:val="es-ES"/>
-        </w:rPr>
-      </w:pPr>
-      <w:r>
-        <w:rPr>
-          <w:lang w:val="es-ES"/>
-        </w:rPr>
-        <w:t xml:space="preserve">Forward </w:t>
-      </w:r>
-      <w:proofErr w:type="spellStart"/>
-      <w:r>
-        <w:rPr>
-          <w:lang w:val="es-ES"/>
-        </w:rPr>
-        <w:t>energy</w:t>
-      </w:r>
-      <w:proofErr w:type="spellEnd"/>
-      <w:r>
-        <w:rPr>
-          <w:lang w:val="es-ES"/>
-        </w:rPr>
-        <w:t xml:space="preserve"> predice qué píxeles serán adyacentes y se basa en ello para elegir la mejor </w:t>
-      </w:r>
-      <w:proofErr w:type="spellStart"/>
-      <w:r>
-        <w:rPr>
-          <w:lang w:val="es-ES"/>
-        </w:rPr>
-        <w:t>seam</w:t>
-      </w:r>
-      <w:proofErr w:type="spellEnd"/>
-      <w:r>
-        <w:rPr>
-          <w:lang w:val="es-ES"/>
-        </w:rPr>
-        <w:t xml:space="preserve"> a eliminar</w:t>
+        <w:t xml:space="preserve"> que se añade a la imagen al eliminar una seam. Esto último </w:t>
+      </w:r>
+      <w:r>
+        <w:rPr>
+          <w:lang w:val="es-ES"/>
+        </w:rPr>
+        <w:t>sucede</w:t>
+      </w:r>
+      <w:r>
+        <w:rPr>
+          <w:lang w:val="es-ES"/>
+        </w:rPr>
+        <w:t xml:space="preserve"> porque píxeles vecinos que antes no lo eran, ahora lo son, por lo que la energía global de la imagen aumenta.</w:t>
+      </w:r>
+    </w:p>
+    <w:p>
+      <w:pPr>
+        <w:rPr>
+          <w:lang w:val="es-ES"/>
+        </w:rPr>
+      </w:pPr>
+      <w:r>
+        <w:rPr>
+          <w:lang w:val="es-ES"/>
+        </w:rPr>
+        <w:t>Forward energy predice qué píxeles serán adyacentes y se basa en ello para elegir la mejor seam a eliminar</w:t>
       </w:r>
       <w:r>
         <w:rPr>
@@ -455,7 +323,7 @@
           <v:shape id="_x0000_i1035" type="#_x0000_t75" style="width:246pt;height:38pt" o:ole="">
             <v:imagedata r:id="rId6" o:title=""/>
           </v:shape>
-          <o:OLEObject Type="Embed" ProgID="Equation.DSMT4" ShapeID="_x0000_i1035" DrawAspect="Content" ObjectID="_1641307913" r:id="rId7"/>
+          <o:OLEObject Type="Embed" ProgID="Equation.DSMT4" ShapeID="_x0000_i1035" DrawAspect="Content" ObjectID="_1641310710" r:id="rId7"/>
         </w:object>
       </w:r>
     </w:p>
@@ -469,10 +337,26 @@
         <w:rPr>
           <w:lang w:val="es-ES"/>
         </w:rPr>
-        <w:t xml:space="preserve">La energía asociada a un píxel tendrá tres costes distintos, atendiendo a los tres casos que pueden darse al eliminar un píxel, </w:t>
-      </w:r>
-      <w:bookmarkStart w:id="0" w:name="_GoBack"/>
-      <w:bookmarkEnd w:id="0"/>
+        <w:t>La energía asociada a un píxel tendrá tres costes distintos, atendiendo a los tres casos que pueden darse al eliminar un píxel</w:t>
+      </w:r>
+      <w:r>
+        <w:rPr>
+          <w:lang w:val="es-ES"/>
+        </w:rPr>
+        <w:t>: si este está conectado a una seam arriba a la izquierda, a una sean justo arriba, o a una seam arriba a la derecha</w:t>
+      </w:r>
+      <w:r>
+        <w:rPr>
+          <w:lang w:val="es-ES"/>
+        </w:rPr>
+        <w:t xml:space="preserve">, </w:t>
+      </w:r>
+      <w:r>
+        <w:rPr>
+          <w:lang w:val="es-ES"/>
+        </w:rPr>
+        <w:t xml:space="preserve">tal y </w:t>
+      </w:r>
       <w:r>
         <w:rPr>
           <w:lang w:val="es-ES"/>
@@ -490,7 +374,13 @@
         <w:rPr>
           <w:lang w:val="es-ES"/>
         </w:rPr>
-        <w:t>Los costes serán:</w:t>
+        <w:t>Los costes serán</w:t>
+      </w:r>
+      <w:r>
+        <w:rPr>
+          <w:lang w:val="es-ES"/>
+        </w:rPr>
+        <w:t xml:space="preserve"> en cada caso:</w:t>
       </w:r>
     </w:p>
     <w:p>
@@ -507,7 +397,7 @@
           <v:shape id="_x0000_i1025" type="#_x0000_t75" style="width:267pt;height:54pt" o:ole="">
             <v:imagedata r:id="rId8" o:title=""/>
           </v:shape>
-          <o:OLEObject Type="Embed" ProgID="Equation.DSMT4" ShapeID="_x0000_i1025" DrawAspect="Content" ObjectID="_1641307914" r:id="rId9"/>
+          <o:OLEObject Type="Embed" ProgID="Equation.DSMT4" ShapeID="_x0000_i1025" DrawAspect="Content" ObjectID="_1641310711" r:id="rId9"/>
         </w:object>
       </w:r>
     </w:p>
@@ -521,23 +411,42 @@
         <w:rPr>
           <w:lang w:val="es-ES"/>
         </w:rPr>
-        <w:t>siendo D(</w:t>
-      </w:r>
-      <w:proofErr w:type="spellStart"/>
-      <w:proofErr w:type="gramStart"/>
-      <w:r>
-        <w:rPr>
-          <w:lang w:val="es-ES"/>
-        </w:rPr>
-        <w:t>x,y</w:t>
-      </w:r>
-      <w:proofErr w:type="spellEnd"/>
-      <w:proofErr w:type="gramEnd"/>
-      <w:r>
-        <w:rPr>
-          <w:lang w:val="es-ES"/>
-        </w:rPr>
-        <w:t xml:space="preserve">) de dos píxeles arbitrarios </w:t>
+        <w:t xml:space="preserve">Podemos ver como el primer coste </w:t>
+      </w:r>
+      <w:r>
+        <w:rPr>
+          <w:position w:val="-10"/>
+        </w:rPr>
+        <w:object w:dxaOrig="2079" w:dyaOrig="320" w14:anchorId="384EF7E9">
+          <v:shape id="_x0000_i1036" type="#_x0000_t75" style="width:104pt;height:16pt" o:ole="">
+            <v:imagedata r:id="rId10" o:title=""/>
+          </v:shape>
+          <o:OLEObject Type="Embed" ProgID="Equation.DSMT4" ShapeID="_x0000_i1036" DrawAspect="Content" ObjectID="_1641310712" r:id="rId11"/>
+        </w:object>
+      </w:r>
+      <w:r>
+        <w:rPr>
+          <w:lang w:val="es-ES"/>
+        </w:rPr>
+        <w:t xml:space="preserve"> </w:t>
+      </w:r>
+      <w:r>
+        <w:rPr>
+          <w:lang w:val="es-ES"/>
+        </w:rPr>
+        <w:t xml:space="preserve">aparece en los tres casos, ya que los píxeles a los lados del </w:t>
+      </w:r>
+      <w:r>
+        <w:rPr>
+          <w:lang w:val="es-ES"/>
+        </w:rPr>
+        <w:t>píxel</w:t>
+      </w:r>
+      <w:r>
+        <w:rPr>
+          <w:lang w:val="es-ES"/>
+        </w:rPr>
+        <w:t xml:space="preserve"> a eliminar se convierten siempre en vecinos.</w:t>
       </w:r>
     </w:p>
     <w:p>
@@ -570,7 +479,65 @@
         <w:rPr>
           <w:lang w:val="es-ES"/>
         </w:rPr>
-        <w:t>En cada subproblema escogemos el mínimo entre:</w:t>
+        <w:lastRenderedPageBreak/>
+        <w:t xml:space="preserve">A cada píxel le asociaremos la energía de la energía mínima final de la seam que </w:t>
+      </w:r>
+      <w:r>
+        <w:rPr>
+          <w:b/>
+          <w:bCs/>
+          <w:lang w:val="es-ES"/>
+        </w:rPr>
+        <w:t>acaba</w:t>
+      </w:r>
+      <w:r>
+        <w:rPr>
+          <w:lang w:val="es-ES"/>
+        </w:rPr>
+        <w:t xml:space="preserve"> en ese píxel. Para esto nos fijaremos en cada subproblema en las seams de los píxeles arriba a la izquierda, arriba en el centro y arriba a la derecha del píxel en cuestión.</w:t>
+      </w:r>
+    </w:p>
+    <w:p>
+      <w:pPr>
+        <w:rPr>
+          <w:lang w:val="es-ES"/>
+        </w:rPr>
+      </w:pPr>
+      <w:r>
+        <w:rPr>
+          <w:lang w:val="es-ES"/>
+        </w:rPr>
+        <w:t xml:space="preserve">Para escoger </w:t>
+      </w:r>
+      <w:r>
+        <w:rPr>
+          <w:lang w:val="es-ES"/>
+        </w:rPr>
+        <w:t xml:space="preserve">por </w:t>
+      </w:r>
+      <w:r>
+        <w:rPr>
+          <w:lang w:val="es-ES"/>
+        </w:rPr>
+        <w:t>cuál de estos píxeles continuamos, escogeremos el mínimo de los siguientes costes:</w:t>
+      </w:r>
+    </w:p>
+    <w:p>
+      <w:pPr>
+        <w:rPr>
+          <w:lang w:val="es-ES"/>
+        </w:rPr>
+      </w:pPr>
+      <w:r>
+        <w:rPr>
+          <w:position w:val="-50"/>
+        </w:rPr>
+        <w:object w:dxaOrig="3960" w:dyaOrig="1120" w14:anchorId="2086807F">
+          <v:shape id="_x0000_i1039" type="#_x0000_t75" style="width:198pt;height:56pt" o:ole="">
+            <v:imagedata r:id="rId12" o:title=""/>
+          </v:shape>
+          <o:OLEObject Type="Embed" ProgID="Equation.DSMT4" ShapeID="_x0000_i1039" DrawAspect="Content" ObjectID="_1641310713" r:id="rId13"/>
+        </w:object>
       </w:r>
     </w:p>
     <w:p>
@@ -587,47 +554,9 @@
         </w:rPr>
         <w:object w:dxaOrig="3000" w:dyaOrig="1080" w14:anchorId="5068186C">
           <v:shape id="_x0000_i1027" type="#_x0000_t75" style="width:150pt;height:54pt" o:ole="">
-            <v:imagedata r:id="rId10" o:title=""/>
+            <v:imagedata r:id="rId14" o:title=""/>
           </v:shape>
-          <o:OLEObject Type="Embed" ProgID="Equation.DSMT4" ShapeID="_x0000_i1027" DrawAspect="Content" ObjectID="_1641307915" r:id="rId11"/>
-        </w:object>
-      </w:r>
-    </w:p>
-    <w:p/>
-    <w:p>
-      <w:pPr>
-        <w:rPr>
-          <w:lang w:val="es-ES"/>
-        </w:rPr>
-      </w:pPr>
-      <w:r>
-        <w:rPr>
-          <w:lang w:val="es-ES"/>
-        </w:rPr>
-        <w:t>Finalmente se elegirá el c</w:t>
-      </w:r>
-      <w:r>
-        <w:rPr>
-          <w:lang w:val="es-ES"/>
-        </w:rPr>
-        <w:t>oste mínimo entre:</w:t>
-      </w:r>
-    </w:p>
-    <w:p>
-      <w:pPr>
-        <w:rPr>
-          <w:lang w:val="es-ES"/>
-        </w:rPr>
-      </w:pPr>
-      <w:r>
-        <w:rPr>
-          <w:position w:val="-50"/>
-        </w:rPr>
-        <w:object w:dxaOrig="3960" w:dyaOrig="1120" w14:anchorId="0FB1A2D3">
-          <v:shape id="_x0000_i1028" type="#_x0000_t75" style="width:198pt;height:56pt" o:ole="">
-            <v:imagedata r:id="rId12" o:title=""/>
-          </v:shape>
-          <o:OLEObject Type="Embed" ProgID="Equation.DSMT4" ShapeID="_x0000_i1028" DrawAspect="Content" ObjectID="_1641307916" r:id="rId13"/>
+          <o:OLEObject Type="Embed" ProgID="Equation.DSMT4" ShapeID="_x0000_i1027" DrawAspect="Content" ObjectID="_1641310714" r:id="rId15"/>
         </w:object>
       </w:r>
     </w:p>
@@ -700,9 +629,9 @@
         </w:rPr>
         <w:object w:dxaOrig="4099" w:dyaOrig="800" w14:anchorId="004E5A85">
           <v:shape id="_x0000_i1029" type="#_x0000_t75" style="width:205pt;height:40pt" o:ole="">
-            <v:imagedata r:id="rId14" o:title=""/>
+            <v:imagedata r:id="rId16" o:title=""/>
           </v:shape>
-          <o:OLEObject Type="Embed" ProgID="Equation.DSMT4" ShapeID="_x0000_i1029" DrawAspect="Content" ObjectID="_1641307917" r:id="rId15"/>
+          <o:OLEObject Type="Embed" ProgID="Equation.DSMT4" ShapeID="_x0000_i1029" DrawAspect="Content" ObjectID="_1641310715" r:id="rId17"/>
         </w:object>
       </w:r>
     </w:p>
@@ -721,9 +650,9 @@
         </w:rPr>
         <w:object w:dxaOrig="3780" w:dyaOrig="1120" w14:anchorId="7DFE9A0F">
           <v:shape id="_x0000_i1031" type="#_x0000_t75" style="width:189pt;height:56pt" o:ole="">
-            <v:imagedata r:id="rId16" o:title=""/>
+            <v:imagedata r:id="rId18" o:title=""/>
           </v:shape>
-          <o:OLEObject Type="Embed" ProgID="Equation.DSMT4" ShapeID="_x0000_i1031" DrawAspect="Content" ObjectID="_1641307918" r:id="rId17"/>
+          <o:OLEObject Type="Embed" ProgID="Equation.DSMT4" ShapeID="_x0000_i1031" DrawAspect="Content" ObjectID="_1641310716" r:id="rId19"/>
         </w:object>
       </w:r>
     </w:p>
@@ -734,9 +663,9 @@
         </w:rPr>
         <w:object w:dxaOrig="2040" w:dyaOrig="720" w14:anchorId="08B2AD22">
           <v:shape id="_x0000_i1033" type="#_x0000_t75" style="width:102pt;height:36pt" o:ole="">
-            <v:imagedata r:id="rId18" o:title=""/>
+            <v:imagedata r:id="rId20" o:title=""/>
           </v:shape>
-          <o:OLEObject Type="Embed" ProgID="Equation.DSMT4" ShapeID="_x0000_i1033" DrawAspect="Content" ObjectID="_1641307919" r:id="rId19"/>
+          <o:OLEObject Type="Embed" ProgID="Equation.DSMT4" ShapeID="_x0000_i1033" DrawAspect="Content" ObjectID="_1641310717" r:id="rId21"/>
         </w:object>
       </w:r>
     </w:p>
@@ -1489,7 +1418,7 @@
 </file>
 
 <file path=customXml/itemProps1.xml><?xml version="1.0" encoding="utf-8"?>
-<ds:datastoreItem xmlns:ds="http://schemas.openxmlformats.org/officeDocument/2006/customXml" ds:itemID="{2BFA3D4C-023A-46C8-A5F9-9347CF5B09A6}">
+<ds:datastoreItem xmlns:ds="http://schemas.openxmlformats.org/officeDocument/2006/customXml" ds:itemID="{AE1D6CFE-D966-4C06-877E-DDB7A9CA9719}">
   <ds:schemaRefs>
     <ds:schemaRef ds:uri="http://schemas.openxmlformats.org/officeDocument/2006/bibliography"/>
   </ds:schemaRefs>

</xml_diff>